<commit_message>
Cambio documento acciones correctivas
</commit_message>
<xml_diff>
--- a/documentos/Acciones  Correctivas.docx
+++ b/documentos/Acciones  Correctivas.docx
@@ -46,7 +46,7 @@
           <w:color w:val="000000"/>
           <w:u w:val="single"/>
         </w:rPr>
-        <w:t>Tratamiento de R</w:t>
+        <w:t>Tratamiento de</w:t>
       </w:r>
       <w:r>
         <w:rPr>
@@ -56,7 +56,17 @@
           <w:color w:val="000000"/>
           <w:u w:val="single"/>
         </w:rPr>
-        <w:t>esiduos Residuales:</w:t>
+        <w:t xml:space="preserve"> Desechos</w:t>
+      </w:r>
+      <w:r>
+        <w:rPr>
+          <w:rFonts w:ascii="Arial" w:hAnsi="Arial"/>
+          <w:b/>
+          <w:bCs/>
+          <w:color w:val="000000"/>
+          <w:u w:val="single"/>
+        </w:rPr>
+        <w:t xml:space="preserve"> Residuales:</w:t>
       </w:r>
     </w:p>
     <w:p>
@@ -88,14 +98,28 @@
           <w:rFonts w:ascii="Arial" w:hAnsi="Arial"/>
           <w:color w:val="000000"/>
         </w:rPr>
-        <w:t xml:space="preserve">Obras para el tratamiento de los residuos residuales. Se podría </w:t>
-      </w:r>
-      <w:r>
-        <w:rPr>
-          <w:rFonts w:ascii="Arial" w:hAnsi="Arial"/>
-          <w:color w:val="000000"/>
-        </w:rPr>
-        <w:t>resolver con  la construcción de plantas de tratamiento para responder a las necesidades</w:t>
+        <w:t xml:space="preserve">Obras para el tratamiento de los </w:t>
+      </w:r>
+      <w:r>
+        <w:rPr>
+          <w:rFonts w:ascii="Arial" w:hAnsi="Arial"/>
+          <w:color w:val="000000"/>
+        </w:rPr>
+        <w:t>desechos</w:t>
+      </w:r>
+      <w:r>
+        <w:rPr>
+          <w:rFonts w:ascii="Arial" w:hAnsi="Arial"/>
+          <w:color w:val="000000"/>
+        </w:rPr>
+        <w:t xml:space="preserve"> residuales. Se podría resolver con  la construcción de plantas de tratamiento para responder a las necesidades</w:t>
+      </w:r>
+      <w:r>
+        <w:rPr>
+          <w:rFonts w:ascii="Arial" w:hAnsi="Arial"/>
+          <w:color w:val="000000"/>
+        </w:rPr>
+        <w:t>,</w:t>
       </w:r>
       <w:r>
         <w:rPr>
@@ -116,28 +140,35 @@
           <w:rFonts w:ascii="Arial" w:hAnsi="Arial"/>
           <w:color w:val="000000"/>
         </w:rPr>
-        <w:t xml:space="preserve"> de habitantes en cada zona con la intención de que cada planta se encargue de manejar los residuos residuales de la mejor manera posible sin conta</w:t>
-      </w:r>
-      <w:r>
-        <w:rPr>
-          <w:rFonts w:ascii="Arial" w:hAnsi="Arial"/>
-          <w:color w:val="000000"/>
-        </w:rPr>
-        <w:t>minar los ríos y terrenos próximos a dichos habitantes. P</w:t>
-      </w:r>
-      <w:r>
-        <w:rPr>
-          <w:rFonts w:ascii="Arial" w:hAnsi="Arial"/>
-          <w:color w:val="000000"/>
-        </w:rPr>
-        <w:t>ara el control de la polución por aguas residuales, se buscaría tratar las aguas residuales en plantas de tratamiento que hagan parte del proceso de remoción de los contaminantes y dejar que la natur</w:t>
-      </w:r>
-      <w:r>
-        <w:rPr>
-          <w:rFonts w:ascii="Arial" w:hAnsi="Arial"/>
-          <w:color w:val="000000"/>
-        </w:rPr>
-        <w:t>aleza lo complete en el cuerpo receptor. Para ello, el nivel de tratamiento requerido es función de la capacidad de auto purificación natural del cuerpo receptor.</w:t>
+        <w:t xml:space="preserve"> de habitantes en cada zona</w:t>
+      </w:r>
+      <w:r>
+        <w:rPr>
+          <w:rFonts w:ascii="Arial" w:hAnsi="Arial"/>
+          <w:color w:val="000000"/>
+        </w:rPr>
+        <w:t>,</w:t>
+      </w:r>
+      <w:r>
+        <w:rPr>
+          <w:rFonts w:ascii="Arial" w:hAnsi="Arial"/>
+          <w:color w:val="000000"/>
+        </w:rPr>
+        <w:t xml:space="preserve"> con la intención de que cada planta se encargue de manejar los </w:t>
+      </w:r>
+      <w:r>
+        <w:rPr>
+          <w:rFonts w:ascii="Arial" w:hAnsi="Arial"/>
+          <w:color w:val="000000"/>
+        </w:rPr>
+        <w:t>desechos</w:t>
+      </w:r>
+      <w:r>
+        <w:rPr>
+          <w:rFonts w:ascii="Arial" w:hAnsi="Arial"/>
+          <w:color w:val="000000"/>
+        </w:rPr>
+        <w:t xml:space="preserve"> residuales de la mejor manera posible sin contaminar los ríos y terrenos próximos a dichos habitantes. Para el control de la polución por aguas residuales, se buscaría tratar las aguas residuales en plantas de tratamiento que hagan parte del proceso de remoción de los contaminantes y dejar que la naturaleza lo complete en el cuerpo receptor. Para ello, el nivel de tratamiento requerido es función de la capacidad de auto purificación natural del cuerpo receptor.</w:t>
       </w:r>
     </w:p>
     <w:p>
@@ -162,14 +193,21 @@
           <w:rFonts w:ascii="Arial" w:hAnsi="Arial"/>
           <w:color w:val="000000"/>
         </w:rPr>
-        <w:t>Este mismo tratamiento se usaría en general para todos los desechos residuales como agua con</w:t>
-      </w:r>
-      <w:r>
-        <w:rPr>
-          <w:rFonts w:ascii="Arial" w:hAnsi="Arial"/>
-          <w:color w:val="000000"/>
-        </w:rPr>
-        <w:t xml:space="preserve"> jabón, aguas negras, aguas con algún tipo de contaminante proveniente de desinfectantes o fumigadoras.</w:t>
+        <w:t>Este mismo tratamiento se usaría en general para todos los desechos residuales co</w:t>
+      </w:r>
+      <w:r>
+        <w:rPr>
+          <w:rFonts w:ascii="Arial" w:hAnsi="Arial"/>
+          <w:color w:val="000000"/>
+        </w:rPr>
+        <w:t>mo agua con jabón, aguas negras o</w:t>
+      </w:r>
+      <w:r>
+        <w:rPr>
+          <w:rFonts w:ascii="Arial" w:hAnsi="Arial"/>
+          <w:color w:val="000000"/>
+        </w:rPr>
+        <w:t xml:space="preserve"> aguas con algún tipo de contaminante proveniente de desinfectantes o fumigadoras.</w:t>
       </w:r>
     </w:p>
     <w:p>
@@ -289,35 +327,7 @@
           <w:rFonts w:ascii="Arial" w:hAnsi="Arial"/>
           <w:color w:val="000000"/>
         </w:rPr>
-        <w:t>Consiste en hacer pasar una mezcla de partículas de dif</w:t>
-      </w:r>
-      <w:r>
-        <w:rPr>
-          <w:rFonts w:ascii="Arial" w:hAnsi="Arial"/>
-          <w:color w:val="000000"/>
-        </w:rPr>
-        <w:t xml:space="preserve">erentes tamaños por un tamiz </w:t>
-      </w:r>
-      <w:r>
-        <w:rPr>
-          <w:rFonts w:ascii="Arial" w:hAnsi="Arial"/>
-          <w:color w:val="000000"/>
-        </w:rPr>
-        <w:t>o cualquier cosa con la que se pueda colar. Las partículas de menor tamaño pasan por los poros</w:t>
-      </w:r>
-      <w:r>
-        <w:rPr>
-          <w:rFonts w:ascii="Arial" w:hAnsi="Arial"/>
-          <w:color w:val="000000"/>
-        </w:rPr>
-        <w:t xml:space="preserve"> </w:t>
-      </w:r>
-      <w:r>
-        <w:rPr>
-          <w:rFonts w:ascii="Arial" w:hAnsi="Arial"/>
-          <w:color w:val="000000"/>
-        </w:rPr>
-        <w:t>del tamiz o colador atravesándolo y las grandes quedan atrapadas por el mismo.</w:t>
+        <w:t>Consiste en hacer pasar una mezcla de partículas de diferentes tamaños por un tamiz o cualquier cosa con la que se pueda colar. Las partículas de menor tamaño pasan por los poros del tamiz o colador atravesándolo y las grandes quedan atrapadas por el mismo.</w:t>
       </w:r>
     </w:p>
     <w:p>
@@ -378,14 +388,7 @@
           <w:rFonts w:ascii="Arial" w:hAnsi="Arial"/>
           <w:color w:val="000000"/>
         </w:rPr>
-        <w:t xml:space="preserve">Existen muchos procesos para </w:t>
-      </w:r>
-      <w:r>
-        <w:rPr>
-          <w:rFonts w:ascii="Arial" w:hAnsi="Arial"/>
-          <w:color w:val="000000"/>
-        </w:rPr>
-        <w:t>eliminación gases,</w:t>
+        <w:t>Existen muchos procesos para eliminación gases,</w:t>
       </w:r>
       <w:r>
         <w:rPr>
@@ -399,28 +402,7 @@
           <w:rFonts w:ascii="Arial" w:hAnsi="Arial"/>
           <w:color w:val="000000"/>
         </w:rPr>
-        <w:t xml:space="preserve">estos procedimientos consisten en </w:t>
-      </w:r>
-      <w:r>
-        <w:rPr>
-          <w:rFonts w:ascii="Arial" w:hAnsi="Arial"/>
-          <w:color w:val="000000"/>
-        </w:rPr>
-        <w:t xml:space="preserve">solventes físicos, </w:t>
-      </w:r>
-      <w:r>
-        <w:rPr>
-          <w:rFonts w:ascii="Arial" w:hAnsi="Arial"/>
-          <w:color w:val="000000"/>
-        </w:rPr>
-        <w:t xml:space="preserve">solventes químicos, procesos de absorción y adsorción, solventes </w:t>
-      </w:r>
-      <w:r>
-        <w:rPr>
-          <w:rFonts w:ascii="Arial" w:hAnsi="Arial"/>
-          <w:color w:val="000000"/>
-        </w:rPr>
-        <w:t>híbridos y separación mecánica (membrana).</w:t>
+        <w:t>estos procedimientos consisten en solventes físicos, solventes químicos, procesos de absorción y adsorción, solventes híbridos y separación mecánica (membrana).</w:t>
       </w:r>
     </w:p>
     <w:p>
@@ -488,28 +470,7 @@
           <w:rFonts w:ascii="Arial" w:hAnsi="Arial"/>
           <w:color w:val="000000"/>
         </w:rPr>
-        <w:t xml:space="preserve">ípicamente incluye un canal de arena donde </w:t>
-      </w:r>
-      <w:r>
-        <w:rPr>
-          <w:rFonts w:ascii="Arial" w:hAnsi="Arial"/>
-          <w:color w:val="000000"/>
-        </w:rPr>
-        <w:t xml:space="preserve">la velocidad de las aguas residuales es </w:t>
-      </w:r>
-      <w:r>
-        <w:rPr>
-          <w:rFonts w:ascii="Arial" w:hAnsi="Arial"/>
-          <w:color w:val="000000"/>
-        </w:rPr>
-        <w:t xml:space="preserve">cuidadosamente controlada para permitir que la arena y las piedras de ésta tomen partículas, pero todavía se mantiene la mayoría del material orgánico con el flujo. Este equipo es llamado colector de arena. La arena </w:t>
-      </w:r>
-      <w:r>
-        <w:rPr>
-          <w:rFonts w:ascii="Arial" w:hAnsi="Arial"/>
-          <w:color w:val="000000"/>
-        </w:rPr>
-        <w:t xml:space="preserve">y las piedras necesitan ser quitadas a tiempo en el proceso para prevenir daño en las bombas y otros equipos en las etapas restantes del </w:t>
+        <w:t xml:space="preserve">ípicamente incluye un canal de arena donde la velocidad de las aguas residuales es cuidadosamente controlada para permitir que la arena y las piedras de ésta tomen partículas, pero todavía se mantiene la mayoría del material orgánico con el flujo. Este equipo es llamado colector de arena. La arena y las piedras necesitan ser quitadas a tiempo en el proceso para prevenir daño en las bombas y otros equipos en las etapas restantes del </w:t>
       </w:r>
       <w:r>
         <w:rPr>
@@ -574,28 +535,7 @@
           <w:rFonts w:ascii="Arial" w:hAnsi="Arial"/>
           <w:color w:val="000000"/>
         </w:rPr>
-        <w:t xml:space="preserve"> unitario de separación de sólidos en suspensión en un líquido</w:t>
-      </w:r>
-      <w:r>
-        <w:rPr>
-          <w:rFonts w:ascii="Arial" w:hAnsi="Arial"/>
-          <w:color w:val="000000"/>
-        </w:rPr>
-        <w:t xml:space="preserve"> mediante un </w:t>
-      </w:r>
-      <w:r>
-        <w:rPr>
-          <w:rFonts w:ascii="Arial" w:hAnsi="Arial"/>
-          <w:color w:val="000000"/>
-        </w:rPr>
-        <w:t>medio poroso</w:t>
-      </w:r>
-      <w:r>
-        <w:rPr>
-          <w:rFonts w:ascii="Arial" w:hAnsi="Arial"/>
-          <w:color w:val="000000"/>
-        </w:rPr>
-        <w:t>, que retiene los sólidos y permite el pasaje del líquido.</w:t>
+        <w:t xml:space="preserve"> unitario de separación de sólidos en suspensión en un líquido mediante un medio poroso, que retiene los sólidos y permite el pasaje del líquido.</w:t>
       </w:r>
     </w:p>
     <w:p>
@@ -612,7 +552,14 @@
           <w:rFonts w:ascii="Arial" w:hAnsi="Arial"/>
           <w:color w:val="000000"/>
         </w:rPr>
-        <w:t>El agregado de cloruro férrico ayuda a precipitar en gran parte a la remoción de fósforo y ayuda a precipitar biosólidos o lodo.</w:t>
+        <w:t>En resumen todos tipos de tratamientos mencionados anteriormente funcionan de la misma manera ya que necesitan un colador  para quitar piedras o desechos grandes que pueden dañar el equipo en las siguientes etapas de purificación que se llevaría a cabo por medio de plantas purificadoras.</w:t>
+      </w:r>
+      <w:r>
+        <w:rPr>
+          <w:rFonts w:ascii="Arial" w:hAnsi="Arial"/>
+          <w:color w:val="000000"/>
+        </w:rPr>
+        <w:t xml:space="preserve"> </w:t>
       </w:r>
     </w:p>
     <w:p>
@@ -624,223 +571,25 @@
           <w:color w:val="000000"/>
         </w:rPr>
       </w:pPr>
-    </w:p>
-    <w:p>
-      <w:pPr>
-        <w:pStyle w:val="Ttulo3"/>
-        <w:spacing w:before="0" w:after="0" w:line="384" w:lineRule="auto"/>
-        <w:rPr>
-          <w:rFonts w:ascii="Arial" w:hAnsi="Arial"/>
-          <w:color w:val="000000"/>
-          <w:sz w:val="24"/>
-          <w:szCs w:val="24"/>
+      <w:r>
+        <w:rPr>
+          <w:rFonts w:ascii="Arial" w:hAnsi="Arial"/>
+          <w:color w:val="000000"/>
+        </w:rPr>
+        <w:t>Se buscaría implementar en el juego un tipo de tratamiento para las aguas residuales como los mencionados anteriormente, realizando una implementación que en general abarque pasos de todos los tratamientos.</w:t>
+      </w:r>
+    </w:p>
+    <w:p>
+      <w:pPr>
+        <w:pStyle w:val="Textbody"/>
+        <w:spacing w:line="330" w:lineRule="atLeast"/>
+        <w:rPr>
+          <w:rFonts w:ascii="Arial" w:hAnsi="Arial"/>
+          <w:color w:val="000000"/>
         </w:rPr>
       </w:pPr>
       <w:bookmarkStart w:id="1" w:name="Tratamiento_biol.C3.B3gico"/>
       <w:bookmarkEnd w:id="1"/>
-      <w:r>
-        <w:rPr>
-          <w:rFonts w:ascii="Arial" w:hAnsi="Arial"/>
-          <w:color w:val="000000"/>
-          <w:sz w:val="24"/>
-          <w:szCs w:val="24"/>
-        </w:rPr>
-        <w:t>Tratamiento biológico</w:t>
-      </w:r>
-    </w:p>
-    <w:p>
-      <w:pPr>
-        <w:pStyle w:val="ListContents"/>
-        <w:numPr>
-          <w:ilvl w:val="0"/>
-          <w:numId w:val="14"/>
-        </w:numPr>
-        <w:spacing w:line="330" w:lineRule="atLeast"/>
-        <w:rPr>
-          <w:rFonts w:ascii="Arial" w:hAnsi="Arial"/>
-          <w:color w:val="000000"/>
-        </w:rPr>
-      </w:pPr>
-      <w:r>
-        <w:rPr>
-          <w:rFonts w:ascii="Arial" w:hAnsi="Arial"/>
-          <w:color w:val="000000"/>
-        </w:rPr>
-        <w:t xml:space="preserve">Lechos oxidantes o </w:t>
-      </w:r>
-      <w:r>
-        <w:rPr>
-          <w:rFonts w:ascii="Arial" w:hAnsi="Arial"/>
-          <w:color w:val="000000"/>
-        </w:rPr>
-        <w:t>sistemas aeróbicos:</w:t>
-      </w:r>
-    </w:p>
-    <w:p>
-      <w:pPr>
-        <w:pStyle w:val="ListContents"/>
-        <w:spacing w:line="330" w:lineRule="atLeast"/>
-        <w:ind w:left="0"/>
-        <w:rPr>
-          <w:rFonts w:ascii="Arial" w:hAnsi="Arial"/>
-          <w:color w:val="000000"/>
-        </w:rPr>
-      </w:pPr>
-    </w:p>
-    <w:p>
-      <w:pPr>
-        <w:pStyle w:val="ListContents"/>
-        <w:spacing w:line="330" w:lineRule="atLeast"/>
-        <w:ind w:left="709" w:firstLine="11"/>
-        <w:rPr>
-          <w:rFonts w:ascii="Arial" w:hAnsi="Arial"/>
-          <w:color w:val="000000"/>
-        </w:rPr>
-      </w:pPr>
-      <w:bookmarkStart w:id="2" w:name="_GoBack"/>
-      <w:bookmarkEnd w:id="2"/>
-      <w:r>
-        <w:rPr>
-          <w:rFonts w:ascii="Arial" w:hAnsi="Arial"/>
-          <w:color w:val="000000"/>
-        </w:rPr>
-        <w:t>El tratamiento mediante</w:t>
-      </w:r>
-      <w:r>
-        <w:rPr>
-          <w:rStyle w:val="StrongEmphasis"/>
-          <w:rFonts w:ascii="Arial" w:hAnsi="Arial"/>
-          <w:b w:val="0"/>
-          <w:bCs w:val="0"/>
-        </w:rPr>
-        <w:t xml:space="preserve"> bacterias cuyo biotopo es la arena</w:t>
-      </w:r>
-      <w:r>
-        <w:rPr>
-          <w:rFonts w:ascii="Arial" w:hAnsi="Arial"/>
-          <w:color w:val="000000"/>
-        </w:rPr>
-        <w:t>.</w:t>
-      </w:r>
-    </w:p>
-    <w:p>
-      <w:pPr>
-        <w:pStyle w:val="ListContents"/>
-        <w:spacing w:line="330" w:lineRule="atLeast"/>
-        <w:ind w:left="0"/>
-        <w:rPr>
-          <w:rFonts w:ascii="Arial" w:hAnsi="Arial"/>
-          <w:color w:val="000000"/>
-        </w:rPr>
-      </w:pPr>
-    </w:p>
-    <w:p>
-      <w:pPr>
-        <w:pStyle w:val="ListContents"/>
-        <w:numPr>
-          <w:ilvl w:val="0"/>
-          <w:numId w:val="14"/>
-        </w:numPr>
-        <w:spacing w:line="330" w:lineRule="atLeast"/>
-        <w:rPr>
-          <w:rFonts w:ascii="Arial" w:hAnsi="Arial"/>
-          <w:color w:val="000000"/>
-        </w:rPr>
-      </w:pPr>
-      <w:r>
-        <w:rPr>
-          <w:rFonts w:ascii="Arial" w:hAnsi="Arial"/>
-          <w:color w:val="000000"/>
-        </w:rPr>
-        <w:t>Post – precipitación:</w:t>
-      </w:r>
-    </w:p>
-    <w:p>
-      <w:pPr>
-        <w:pStyle w:val="ListContents"/>
-        <w:spacing w:line="330" w:lineRule="atLeast"/>
-        <w:ind w:left="720"/>
-        <w:rPr>
-          <w:rFonts w:ascii="Arial" w:hAnsi="Arial"/>
-          <w:color w:val="000000"/>
-        </w:rPr>
-      </w:pPr>
-    </w:p>
-    <w:p>
-      <w:pPr>
-        <w:pStyle w:val="ListContents"/>
-        <w:spacing w:line="330" w:lineRule="atLeast"/>
-        <w:ind w:left="709"/>
-        <w:rPr>
-          <w:rFonts w:ascii="Arial" w:hAnsi="Arial"/>
-          <w:color w:val="000000"/>
-        </w:rPr>
-      </w:pPr>
-      <w:r>
-        <w:rPr>
-          <w:rFonts w:ascii="Arial" w:hAnsi="Arial"/>
-          <w:color w:val="000000"/>
-        </w:rPr>
-        <w:t xml:space="preserve">Para poder garantizar que una impureza dado no contaminara a un precipitado hay </w:t>
-      </w:r>
-      <w:r>
-        <w:rPr>
-          <w:rFonts w:ascii="Arial" w:hAnsi="Arial"/>
-          <w:color w:val="000000"/>
-        </w:rPr>
-        <w:t xml:space="preserve">que </w:t>
-      </w:r>
-      <w:r>
-        <w:rPr>
-          <w:rFonts w:ascii="Arial" w:hAnsi="Arial"/>
-          <w:color w:val="000000"/>
-        </w:rPr>
-        <w:t>eliminarla antes de precipitar a la substancia buscada, con</w:t>
-      </w:r>
-      <w:r>
-        <w:rPr>
-          <w:rFonts w:ascii="Arial" w:hAnsi="Arial"/>
-          <w:color w:val="000000"/>
-        </w:rPr>
-        <w:t>siste en separar el contaminante por filtración antes de precipitar a la substancia buscada.</w:t>
-      </w:r>
-    </w:p>
-    <w:p>
-      <w:pPr>
-        <w:pStyle w:val="Ttulo3"/>
-        <w:spacing w:before="0" w:after="0" w:line="384" w:lineRule="auto"/>
-        <w:rPr>
-          <w:rFonts w:ascii="Arial" w:hAnsi="Arial"/>
-          <w:b w:val="0"/>
-          <w:bCs w:val="0"/>
-          <w:color w:val="000000"/>
-          <w:sz w:val="24"/>
-          <w:szCs w:val="24"/>
-        </w:rPr>
-      </w:pPr>
-    </w:p>
-    <w:p>
-      <w:pPr>
-        <w:pStyle w:val="Ttulo3"/>
-        <w:spacing w:before="0" w:after="0" w:line="384" w:lineRule="auto"/>
-        <w:rPr>
-          <w:rFonts w:ascii="Arial" w:hAnsi="Arial"/>
-          <w:color w:val="000000"/>
-          <w:sz w:val="24"/>
-          <w:szCs w:val="24"/>
-        </w:rPr>
-      </w:pPr>
-      <w:bookmarkStart w:id="3" w:name="Tratamiento_qu.C3.ADmico"/>
-      <w:bookmarkEnd w:id="3"/>
-      <w:r>
-        <w:rPr>
-          <w:rFonts w:ascii="Arial" w:hAnsi="Arial"/>
-          <w:color w:val="000000"/>
-          <w:sz w:val="24"/>
-          <w:szCs w:val="24"/>
-        </w:rPr>
-        <w:t>Tratamiento químico</w:t>
-      </w:r>
     </w:p>
     <w:p>
       <w:pPr>
@@ -848,15 +597,21 @@
         <w:spacing w:line="330" w:lineRule="atLeast"/>
         <w:rPr>
           <w:rFonts w:ascii="Arial" w:hAnsi="Arial"/>
-          <w:color w:val="000000"/>
-        </w:rPr>
-      </w:pPr>
-      <w:r>
-        <w:rPr>
-          <w:rFonts w:ascii="Arial" w:hAnsi="Arial"/>
-          <w:color w:val="000000"/>
-        </w:rPr>
-        <w:t xml:space="preserve">Este paso es usualmente combinado con procedimientos para remover sólidos como la filtración. </w:t>
+          <w:b/>
+          <w:bCs/>
+          <w:color w:val="000000"/>
+          <w:u w:val="single"/>
+        </w:rPr>
+      </w:pPr>
+      <w:r>
+        <w:rPr>
+          <w:rFonts w:ascii="Arial" w:hAnsi="Arial"/>
+          <w:b/>
+          <w:bCs/>
+          <w:color w:val="000000"/>
+          <w:u w:val="single"/>
+        </w:rPr>
+        <w:t>Tratamiento de Suelos:</w:t>
       </w:r>
     </w:p>
     <w:p>
@@ -865,59 +620,15 @@
         <w:spacing w:line="330" w:lineRule="atLeast"/>
         <w:rPr>
           <w:rFonts w:ascii="Arial" w:hAnsi="Arial"/>
-          <w:b/>
-          <w:bCs/>
-          <w:color w:val="000000"/>
-          <w:u w:val="single"/>
-        </w:rPr>
-      </w:pPr>
-      <w:r>
-        <w:rPr>
-          <w:rFonts w:ascii="Arial" w:hAnsi="Arial"/>
-          <w:b/>
-          <w:bCs/>
-          <w:color w:val="000000"/>
-          <w:u w:val="single"/>
-        </w:rPr>
-        <w:t>Tratamiento de Suelos:</w:t>
-      </w:r>
-    </w:p>
-    <w:p>
-      <w:pPr>
-        <w:pStyle w:val="Textbody"/>
-        <w:spacing w:line="330" w:lineRule="atLeast"/>
-        <w:rPr>
-          <w:rFonts w:ascii="Arial" w:hAnsi="Arial"/>
-          <w:color w:val="000000"/>
-        </w:rPr>
-      </w:pPr>
-      <w:r>
-        <w:rPr>
-          <w:rFonts w:ascii="Arial" w:hAnsi="Arial"/>
-          <w:color w:val="000000"/>
-        </w:rPr>
-        <w:t xml:space="preserve">Se habla de contaminación del suelo cuando se introducen sustancias o elementos de tipo sólido, líquido o gaseoso que ocasionan que se afecte las </w:t>
-      </w:r>
-      <w:r>
-        <w:rPr>
-          <w:rFonts w:ascii="Arial" w:hAnsi="Arial"/>
-          <w:color w:val="000000"/>
-        </w:rPr>
-        <w:t>plantas</w:t>
-      </w:r>
-      <w:r>
-        <w:rPr>
-          <w:rFonts w:ascii="Arial" w:hAnsi="Arial"/>
-          <w:color w:val="000000"/>
-        </w:rPr>
-        <w:t>, la vida animal y la</w:t>
-      </w:r>
-      <w:r>
-        <w:rPr>
-          <w:rFonts w:ascii="Arial" w:hAnsi="Arial"/>
-          <w:color w:val="000000"/>
-        </w:rPr>
-        <w:t xml:space="preserve"> salud humana.</w:t>
+          <w:color w:val="000000"/>
+        </w:rPr>
+      </w:pPr>
+      <w:r>
+        <w:rPr>
+          <w:rFonts w:ascii="Arial" w:hAnsi="Arial"/>
+          <w:color w:val="000000"/>
+        </w:rPr>
+        <w:t>Se habla de contaminación del suelo cuando se introducen sustancias o elementos de tipo sólido, líquido o gaseoso que ocasionan que se afecte las plantas, la vida animal y la salud humana.</w:t>
       </w:r>
     </w:p>
     <w:p>
@@ -1022,14 +733,7 @@
           <w:color w:val="000000"/>
         </w:rPr>
         <w:tab/>
-        <w:t>Las tecnologías de pantalla tienen por objetivo la contención de los contamina</w:t>
-      </w:r>
-      <w:r>
-        <w:rPr>
-          <w:rFonts w:ascii="Arial" w:hAnsi="Arial"/>
-          <w:color w:val="000000"/>
-        </w:rPr>
-        <w:t xml:space="preserve">ntes en </w:t>
+        <w:t xml:space="preserve">Las tecnologías de pantalla tienen por objetivo la contención de los contaminantes en </w:t>
       </w:r>
       <w:r>
         <w:rPr>
@@ -1045,38 +749,14 @@
           <w:color w:val="000000"/>
         </w:rPr>
         <w:tab/>
-        <w:t xml:space="preserve">el suelo de manera que se evita la migración de la contaminación.Por lo general se </w:t>
-      </w:r>
-      <w:r>
-        <w:rPr>
-          <w:rFonts w:ascii="Arial" w:hAnsi="Arial"/>
-          <w:color w:val="000000"/>
-        </w:rPr>
-        <w:tab/>
-        <w:t xml:space="preserve">aplican cuando la descontaminación resulta técnica o económicamente inviable </w:t>
-      </w:r>
-      <w:r>
-        <w:rPr>
-          <w:rFonts w:ascii="Arial" w:hAnsi="Arial"/>
-          <w:color w:val="000000"/>
-        </w:rPr>
-        <w:tab/>
-        <w:t>med</w:t>
-      </w:r>
-      <w:r>
-        <w:rPr>
-          <w:rFonts w:ascii="Arial" w:hAnsi="Arial"/>
-          <w:color w:val="000000"/>
-        </w:rPr>
-        <w:t xml:space="preserve">iante alguna de las demás técnicas o cuando la contaminación esté muy </w:t>
-      </w:r>
-      <w:r>
-        <w:rPr>
-          <w:rFonts w:ascii="Arial" w:hAnsi="Arial"/>
-          <w:color w:val="000000"/>
-        </w:rPr>
-        <w:tab/>
-        <w:t>localizada.</w:t>
+        <w:t xml:space="preserve">el suelo de manera que se evita la migración de la </w:t>
+      </w:r>
+      <w:r>
+        <w:rPr>
+          <w:rFonts w:ascii="Arial" w:hAnsi="Arial"/>
+          <w:color w:val="000000"/>
+        </w:rPr>
+        <w:t>contaminación.</w:t>
       </w:r>
     </w:p>
     <w:p>
@@ -1097,7 +777,6 @@
           <w:rFonts w:ascii="Arial" w:hAnsi="Arial"/>
           <w:color w:val="000000"/>
         </w:rPr>
-        <w:lastRenderedPageBreak/>
         <w:t>Inyección de aire:</w:t>
       </w:r>
     </w:p>
@@ -1115,14 +794,7 @@
           <w:color w:val="000000"/>
         </w:rPr>
         <w:tab/>
-        <w:t>E</w:t>
-      </w:r>
-      <w:r>
-        <w:rPr>
-          <w:rFonts w:ascii="Arial" w:hAnsi="Arial"/>
-          <w:color w:val="000000"/>
-        </w:rPr>
-        <w:t xml:space="preserve">s una técnica que se aplica a la zona saturada y a la zona de succión capilar y es </w:t>
+        <w:t xml:space="preserve">Es una técnica que se aplica a la zona saturada y a la zona de succión capilar y es </w:t>
       </w:r>
       <w:r>
         <w:rPr>
@@ -1162,21 +834,20 @@
           <w:color w:val="000000"/>
         </w:rPr>
         <w:tab/>
-        <w:t>Estos últimos per</w:t>
-      </w:r>
-      <w:r>
-        <w:rPr>
-          <w:rFonts w:ascii="Arial" w:hAnsi="Arial"/>
-          <w:color w:val="000000"/>
-        </w:rPr>
-        <w:t xml:space="preserve">miten el tratamiento de una mayor área. El aire </w:t>
-      </w:r>
-      <w:r>
-        <w:rPr>
-          <w:rFonts w:ascii="Arial" w:hAnsi="Arial"/>
-          <w:color w:val="000000"/>
-        </w:rPr>
-        <w:tab/>
+        <w:t>Estos últimos permiten el tratamie</w:t>
+      </w:r>
+      <w:r>
+        <w:rPr>
+          <w:rFonts w:ascii="Arial" w:hAnsi="Arial"/>
+          <w:color w:val="000000"/>
+        </w:rPr>
+        <w:t xml:space="preserve">nto de una mayor área. El aire </w:t>
+      </w:r>
+      <w:r>
+        <w:rPr>
+          <w:rFonts w:ascii="Arial" w:hAnsi="Arial"/>
+          <w:color w:val="000000"/>
+        </w:rPr>
         <w:t xml:space="preserve">Inyectado hace </w:t>
       </w:r>
       <w:r>
@@ -1193,21 +864,7 @@
           <w:color w:val="000000"/>
         </w:rPr>
         <w:tab/>
-        <w:t>COV</w:t>
-      </w:r>
-      <w:r>
-        <w:rPr>
-          <w:rFonts w:ascii="Arial" w:hAnsi="Arial"/>
-          <w:color w:val="000000"/>
-        </w:rPr>
-        <w:t xml:space="preserve"> </w:t>
-      </w:r>
-      <w:r>
-        <w:rPr>
-          <w:rFonts w:ascii="Arial" w:hAnsi="Arial"/>
-          <w:color w:val="000000"/>
-        </w:rPr>
-        <w:t>más insolubles</w:t>
+        <w:t>COV más insolubles</w:t>
       </w:r>
     </w:p>
     <w:p>
@@ -1253,14 +910,7 @@
           <w:color w:val="000000"/>
         </w:rPr>
         <w:tab/>
-        <w:t>Técnica de tratamiento que consiste en la perforación de vario</w:t>
-      </w:r>
-      <w:r>
-        <w:rPr>
-          <w:rFonts w:ascii="Arial" w:hAnsi="Arial"/>
-          <w:color w:val="000000"/>
-        </w:rPr>
-        <w:t xml:space="preserve">s pozos que lleguen </w:t>
+        <w:t xml:space="preserve">Técnica de tratamiento que consiste en la perforación de varios pozos que lleguen </w:t>
       </w:r>
       <w:r>
         <w:rPr>
@@ -1283,6 +933,7 @@
           <w:rFonts w:ascii="Arial" w:hAnsi="Arial"/>
           <w:color w:val="000000"/>
         </w:rPr>
+        <w:lastRenderedPageBreak/>
         <w:tab/>
         <w:t>será sometida a algún método de depuración.</w:t>
       </w:r>
@@ -1384,14 +1035,7 @@
           <w:color w:val="000000"/>
         </w:rPr>
         <w:tab/>
-        <w:t>o inoculados de una zona, degradan (metabolizan) los contaminantes orgánicos</w:t>
-      </w:r>
-      <w:r>
-        <w:rPr>
-          <w:rFonts w:ascii="Arial" w:hAnsi="Arial"/>
-          <w:color w:val="000000"/>
-        </w:rPr>
-        <w:t xml:space="preserve"> </w:t>
+        <w:t xml:space="preserve">o inoculados de una zona, degradan (metabolizan) los contaminantes orgánicos </w:t>
       </w:r>
       <w:r>
         <w:rPr>
@@ -1399,20 +1043,7 @@
           <w:color w:val="000000"/>
         </w:rPr>
         <w:tab/>
-      </w:r>
-      <w:r>
-        <w:rPr>
-          <w:rFonts w:ascii="Arial" w:hAnsi="Arial"/>
-          <w:color w:val="000000"/>
-        </w:rPr>
-        <w:t>presentes en la misma. Para que los microorganismos (principalmente las</w:t>
-      </w:r>
-      <w:r>
-        <w:rPr>
-          <w:rFonts w:ascii="Arial" w:hAnsi="Arial"/>
-          <w:color w:val="000000"/>
-        </w:rPr>
-        <w:t xml:space="preserve"> bacterias) </w:t>
+        <w:t xml:space="preserve">presentes en la misma. Para que los microorganismos (principalmente las bacterias) </w:t>
       </w:r>
       <w:r>
         <w:rPr>
@@ -1436,14 +1067,7 @@
           <w:color w:val="000000"/>
         </w:rPr>
         <w:tab/>
-        <w:t>condiciones permiten que los microorganismos crezcan y se multipliquen, y</w:t>
-      </w:r>
-      <w:r>
-        <w:rPr>
-          <w:rFonts w:ascii="Arial" w:hAnsi="Arial"/>
-          <w:color w:val="000000"/>
-        </w:rPr>
-        <w:t xml:space="preserve"> asimilen </w:t>
+        <w:t xml:space="preserve">condiciones permiten que los microorganismos crezcan y se multipliquen, y asimilen </w:t>
       </w:r>
       <w:r>
         <w:rPr>
@@ -1498,7 +1122,7 @@
         <w:pStyle w:val="Standard"/>
         <w:rPr>
           <w:rFonts w:ascii="Arial" w:hAnsi="Arial"/>
-          <w:color w:val="252525"/>
+          <w:color w:val="000000"/>
         </w:rPr>
       </w:pPr>
       <w:r>
@@ -1507,7 +1131,22 @@
           <w:color w:val="000000"/>
         </w:rPr>
         <w:tab/>
-        <w:t>Es una técnica de tratamiento que combina la ventilación mecánica de los COV</w:t>
+        <w:t xml:space="preserve">Es una técnica de tratamiento que combina la ventilación mecánica de los COV con la </w:t>
+      </w:r>
+      <w:r>
+        <w:rPr>
+          <w:rFonts w:ascii="Arial" w:hAnsi="Arial"/>
+          <w:color w:val="000000"/>
+        </w:rPr>
+        <w:tab/>
+        <w:t xml:space="preserve">utilización de microorganismos autóctonos para degradar compuestos </w:t>
+      </w:r>
+      <w:r>
+        <w:rPr>
+          <w:rFonts w:ascii="Arial" w:hAnsi="Arial"/>
+          <w:color w:val="000000"/>
+        </w:rPr>
+        <w:t>orgánicos</w:t>
       </w:r>
       <w:r>
         <w:rPr>
@@ -1521,43 +1160,8 @@
           <w:rFonts w:ascii="Arial" w:hAnsi="Arial"/>
           <w:color w:val="000000"/>
         </w:rPr>
-        <w:t xml:space="preserve">con la </w:t>
-      </w:r>
-      <w:r>
-        <w:rPr>
-          <w:rFonts w:ascii="Arial" w:hAnsi="Arial"/>
-          <w:color w:val="000000"/>
-        </w:rPr>
         <w:tab/>
-        <w:t>utilización de microorganismos autóctonos para degradar compuestos organicos</w:t>
-      </w:r>
-      <w:r>
-        <w:rPr>
-          <w:rFonts w:ascii="Arial" w:hAnsi="Arial"/>
-          <w:color w:val="000000"/>
-        </w:rPr>
-        <w:t xml:space="preserve"> </w:t>
-      </w:r>
-      <w:r>
-        <w:rPr>
-          <w:rFonts w:ascii="Arial" w:hAnsi="Arial"/>
-          <w:color w:val="000000"/>
-        </w:rPr>
-        <w:tab/>
-      </w:r>
-      <w:r>
-        <w:rPr>
-          <w:rFonts w:ascii="Arial" w:hAnsi="Arial"/>
-          <w:color w:val="000000"/>
-        </w:rPr>
-        <w:t>adsorbidos por el suelo en la zona no satur</w:t>
-      </w:r>
-      <w:r>
-        <w:rPr>
-          <w:rFonts w:ascii="Arial" w:hAnsi="Arial"/>
-          <w:color w:val="000000"/>
-        </w:rPr>
-        <w:t xml:space="preserve">ada. Mediante esta tecnología, la </w:t>
+        <w:t xml:space="preserve">adsorbidos por el suelo en la zona no saturada. Mediante esta tecnología, la </w:t>
       </w:r>
       <w:r>
         <w:rPr>
@@ -1574,6 +1178,69 @@
         </w:rPr>
         <w:tab/>
         <w:t>saturada por medio de pozos de inyección.</w:t>
+      </w:r>
+    </w:p>
+    <w:p>
+      <w:pPr>
+        <w:pStyle w:val="Standard"/>
+        <w:rPr>
+          <w:rFonts w:ascii="Arial" w:hAnsi="Arial"/>
+          <w:color w:val="252525"/>
+        </w:rPr>
+      </w:pPr>
+    </w:p>
+    <w:p>
+      <w:pPr>
+        <w:pStyle w:val="Textbody"/>
+        <w:spacing w:line="330" w:lineRule="atLeast"/>
+        <w:rPr>
+          <w:rFonts w:ascii="Arial" w:hAnsi="Arial"/>
+          <w:color w:val="000000"/>
+        </w:rPr>
+      </w:pPr>
+      <w:r>
+        <w:rPr>
+          <w:rFonts w:ascii="Arial" w:hAnsi="Arial"/>
+          <w:color w:val="000000"/>
+        </w:rPr>
+        <w:t xml:space="preserve">Se buscaría implementar en el juego un tipo de tratamiento para </w:t>
+      </w:r>
+      <w:r>
+        <w:rPr>
+          <w:rFonts w:ascii="Arial" w:hAnsi="Arial"/>
+          <w:color w:val="000000"/>
+        </w:rPr>
+        <w:t>los suelos</w:t>
+      </w:r>
+      <w:r>
+        <w:rPr>
+          <w:rFonts w:ascii="Arial" w:hAnsi="Arial"/>
+          <w:color w:val="000000"/>
+        </w:rPr>
+        <w:t xml:space="preserve"> como los mencionados anteriormente, realizando una implementación que en general abarque pasos de todos los tratamientos</w:t>
+      </w:r>
+      <w:r>
+        <w:rPr>
+          <w:rFonts w:ascii="Arial" w:hAnsi="Arial"/>
+          <w:color w:val="000000"/>
+        </w:rPr>
+        <w:t xml:space="preserve">, pero con mayores características de un método en </w:t>
+      </w:r>
+      <w:bookmarkStart w:id="2" w:name="_GoBack"/>
+      <w:bookmarkEnd w:id="2"/>
+      <w:r>
+        <w:rPr>
+          <w:rFonts w:ascii="Arial" w:hAnsi="Arial"/>
+          <w:color w:val="000000"/>
+        </w:rPr>
+        <w:t>específico</w:t>
+      </w:r>
+      <w:r>
+        <w:rPr>
+          <w:rFonts w:ascii="Arial" w:hAnsi="Arial"/>
+          <w:color w:val="000000"/>
+        </w:rPr>
+        <w:t>.</w:t>
       </w:r>
     </w:p>
     <w:p>

</xml_diff>